<commit_message>
Commit after Hackathon(Regional Round)
</commit_message>
<xml_diff>
--- a/GIH/Data Dictionary WHERE2PARK.docx
+++ b/GIH/Data Dictionary WHERE2PARK.docx
@@ -11,466 +11,7 @@
           <w:szCs w:val="36"/>
         </w:rPr>
       </w:pPr>
-      <w:r>
-        <w:rPr>
-          <w:rFonts w:ascii="Times New Roman" w:hAnsi="Times New Roman" w:cs="Times New Roman"/>
-          <w:b/>
-          <w:sz w:val="36"/>
-          <w:szCs w:val="36"/>
-        </w:rPr>
-        <w:t>User:</w:t>
-      </w:r>
     </w:p>
-    <w:tbl>
-      <w:tblPr>
-        <w:tblStyle w:val="TableGrid"/>
-        <w:tblW w:w="0" w:type="auto"/>
-        <w:tblLook w:val="04A0"/>
-      </w:tblPr>
-      <w:tblGrid>
-        <w:gridCol w:w="1747"/>
-        <w:gridCol w:w="2107"/>
-        <w:gridCol w:w="2503"/>
-        <w:gridCol w:w="3219"/>
-      </w:tblGrid>
-      <w:tr>
-        <w:trPr>
-          <w:trHeight w:val="432"/>
-        </w:trPr>
-        <w:tc>
-          <w:tcPr>
-            <w:tcW w:w="1747" w:type="dxa"/>
-            <w:vAlign w:val="center"/>
-          </w:tcPr>
-          <w:p>
-            <w:pPr>
-              <w:jc w:val="center"/>
-              <w:rPr>
-                <w:rFonts w:ascii="Times New Roman" w:hAnsi="Times New Roman" w:cs="Times New Roman"/>
-                <w:b/>
-                <w:sz w:val="28"/>
-                <w:szCs w:val="28"/>
-              </w:rPr>
-            </w:pPr>
-            <w:r>
-              <w:rPr>
-                <w:rFonts w:ascii="Times New Roman" w:hAnsi="Times New Roman" w:cs="Times New Roman"/>
-                <w:b/>
-                <w:sz w:val="28"/>
-                <w:szCs w:val="28"/>
-              </w:rPr>
-              <w:t>Column Name</w:t>
-            </w:r>
-          </w:p>
-        </w:tc>
-        <w:tc>
-          <w:tcPr>
-            <w:tcW w:w="2107" w:type="dxa"/>
-            <w:vAlign w:val="center"/>
-          </w:tcPr>
-          <w:p>
-            <w:pPr>
-              <w:jc w:val="center"/>
-              <w:rPr>
-                <w:rFonts w:ascii="Times New Roman" w:hAnsi="Times New Roman" w:cs="Times New Roman"/>
-                <w:b/>
-                <w:sz w:val="28"/>
-                <w:szCs w:val="28"/>
-              </w:rPr>
-            </w:pPr>
-            <w:proofErr w:type="spellStart"/>
-            <w:r>
-              <w:rPr>
-                <w:rFonts w:ascii="Times New Roman" w:hAnsi="Times New Roman" w:cs="Times New Roman"/>
-                <w:b/>
-                <w:sz w:val="28"/>
-                <w:szCs w:val="28"/>
-              </w:rPr>
-              <w:t>Datatype</w:t>
-            </w:r>
-            <w:proofErr w:type="spellEnd"/>
-            <w:r>
-              <w:rPr>
-                <w:rFonts w:ascii="Times New Roman" w:hAnsi="Times New Roman" w:cs="Times New Roman"/>
-                <w:b/>
-                <w:sz w:val="28"/>
-                <w:szCs w:val="28"/>
-              </w:rPr>
-              <w:t>(Size)</w:t>
-            </w:r>
-          </w:p>
-        </w:tc>
-        <w:tc>
-          <w:tcPr>
-            <w:tcW w:w="2503" w:type="dxa"/>
-            <w:vAlign w:val="center"/>
-          </w:tcPr>
-          <w:p>
-            <w:pPr>
-              <w:jc w:val="center"/>
-              <w:rPr>
-                <w:rFonts w:ascii="Times New Roman" w:hAnsi="Times New Roman" w:cs="Times New Roman"/>
-                <w:b/>
-                <w:sz w:val="28"/>
-                <w:szCs w:val="28"/>
-              </w:rPr>
-            </w:pPr>
-            <w:r>
-              <w:rPr>
-                <w:rFonts w:ascii="Times New Roman" w:hAnsi="Times New Roman" w:cs="Times New Roman"/>
-                <w:b/>
-                <w:sz w:val="28"/>
-                <w:szCs w:val="28"/>
-              </w:rPr>
-              <w:t>Constraint</w:t>
-            </w:r>
-          </w:p>
-        </w:tc>
-        <w:tc>
-          <w:tcPr>
-            <w:tcW w:w="3219" w:type="dxa"/>
-            <w:vAlign w:val="center"/>
-          </w:tcPr>
-          <w:p>
-            <w:pPr>
-              <w:jc w:val="center"/>
-              <w:rPr>
-                <w:rFonts w:ascii="Times New Roman" w:hAnsi="Times New Roman" w:cs="Times New Roman"/>
-                <w:b/>
-                <w:sz w:val="28"/>
-                <w:szCs w:val="28"/>
-              </w:rPr>
-            </w:pPr>
-            <w:r>
-              <w:rPr>
-                <w:rFonts w:ascii="Times New Roman" w:hAnsi="Times New Roman" w:cs="Times New Roman"/>
-                <w:b/>
-                <w:sz w:val="28"/>
-                <w:szCs w:val="28"/>
-              </w:rPr>
-              <w:t>Description</w:t>
-            </w:r>
-          </w:p>
-        </w:tc>
-      </w:tr>
-      <w:tr>
-        <w:trPr>
-          <w:trHeight w:val="432"/>
-        </w:trPr>
-        <w:tc>
-          <w:tcPr>
-            <w:tcW w:w="1747" w:type="dxa"/>
-            <w:vAlign w:val="center"/>
-          </w:tcPr>
-          <w:p>
-            <w:pPr>
-              <w:jc w:val="center"/>
-              <w:rPr>
-                <w:rFonts w:ascii="Times New Roman" w:hAnsi="Times New Roman" w:cs="Times New Roman"/>
-                <w:sz w:val="24"/>
-                <w:szCs w:val="24"/>
-              </w:rPr>
-            </w:pPr>
-            <w:r>
-              <w:rPr>
-                <w:rFonts w:ascii="Times New Roman" w:hAnsi="Times New Roman" w:cs="Times New Roman"/>
-                <w:sz w:val="24"/>
-                <w:szCs w:val="24"/>
-              </w:rPr>
-              <w:t>UID</w:t>
-            </w:r>
-          </w:p>
-        </w:tc>
-        <w:tc>
-          <w:tcPr>
-            <w:tcW w:w="2107" w:type="dxa"/>
-            <w:vAlign w:val="center"/>
-          </w:tcPr>
-          <w:p>
-            <w:pPr>
-              <w:jc w:val="center"/>
-              <w:rPr>
-                <w:rFonts w:ascii="Times New Roman" w:hAnsi="Times New Roman" w:cs="Times New Roman"/>
-                <w:sz w:val="24"/>
-                <w:szCs w:val="24"/>
-              </w:rPr>
-            </w:pPr>
-            <w:proofErr w:type="spellStart"/>
-            <w:r>
-              <w:rPr>
-                <w:rFonts w:ascii="Times New Roman" w:hAnsi="Times New Roman" w:cs="Times New Roman"/>
-                <w:sz w:val="24"/>
-                <w:szCs w:val="24"/>
-              </w:rPr>
-              <w:t>Int</w:t>
-            </w:r>
-            <w:proofErr w:type="spellEnd"/>
-            <w:r>
-              <w:rPr>
-                <w:rFonts w:ascii="Times New Roman" w:hAnsi="Times New Roman" w:cs="Times New Roman"/>
-                <w:sz w:val="24"/>
-                <w:szCs w:val="24"/>
-              </w:rPr>
-              <w:t>(10)</w:t>
-            </w:r>
-          </w:p>
-        </w:tc>
-        <w:tc>
-          <w:tcPr>
-            <w:tcW w:w="2503" w:type="dxa"/>
-            <w:vAlign w:val="center"/>
-          </w:tcPr>
-          <w:p>
-            <w:pPr>
-              <w:jc w:val="center"/>
-              <w:rPr>
-                <w:rFonts w:ascii="Times New Roman" w:hAnsi="Times New Roman" w:cs="Times New Roman"/>
-                <w:sz w:val="24"/>
-                <w:szCs w:val="24"/>
-              </w:rPr>
-            </w:pPr>
-            <w:r>
-              <w:rPr>
-                <w:rFonts w:ascii="Times New Roman" w:hAnsi="Times New Roman" w:cs="Times New Roman"/>
-                <w:sz w:val="24"/>
-                <w:szCs w:val="24"/>
-              </w:rPr>
-              <w:t>Primary Key</w:t>
-            </w:r>
-          </w:p>
-        </w:tc>
-        <w:tc>
-          <w:tcPr>
-            <w:tcW w:w="3219" w:type="dxa"/>
-            <w:vAlign w:val="center"/>
-          </w:tcPr>
-          <w:p>
-            <w:pPr>
-              <w:jc w:val="center"/>
-              <w:rPr>
-                <w:rFonts w:ascii="Times New Roman" w:hAnsi="Times New Roman" w:cs="Times New Roman"/>
-                <w:sz w:val="24"/>
-                <w:szCs w:val="24"/>
-              </w:rPr>
-            </w:pPr>
-            <w:r>
-              <w:rPr>
-                <w:rFonts w:ascii="Times New Roman" w:hAnsi="Times New Roman" w:cs="Times New Roman"/>
-                <w:sz w:val="24"/>
-                <w:szCs w:val="24"/>
-              </w:rPr>
-              <w:t>Auto-Generated identifier of User</w:t>
-            </w:r>
-          </w:p>
-        </w:tc>
-      </w:tr>
-      <w:tr>
-        <w:trPr>
-          <w:trHeight w:val="432"/>
-        </w:trPr>
-        <w:tc>
-          <w:tcPr>
-            <w:tcW w:w="1747" w:type="dxa"/>
-            <w:vAlign w:val="center"/>
-          </w:tcPr>
-          <w:p>
-            <w:pPr>
-              <w:jc w:val="center"/>
-              <w:rPr>
-                <w:rFonts w:ascii="Times New Roman" w:hAnsi="Times New Roman" w:cs="Times New Roman"/>
-                <w:sz w:val="24"/>
-                <w:szCs w:val="24"/>
-              </w:rPr>
-            </w:pPr>
-            <w:proofErr w:type="spellStart"/>
-            <w:r>
-              <w:rPr>
-                <w:rFonts w:ascii="Times New Roman" w:hAnsi="Times New Roman" w:cs="Times New Roman"/>
-                <w:sz w:val="24"/>
-                <w:szCs w:val="24"/>
-              </w:rPr>
-              <w:t>Uname</w:t>
-            </w:r>
-            <w:proofErr w:type="spellEnd"/>
-          </w:p>
-        </w:tc>
-        <w:tc>
-          <w:tcPr>
-            <w:tcW w:w="2107" w:type="dxa"/>
-            <w:vAlign w:val="center"/>
-          </w:tcPr>
-          <w:p>
-            <w:pPr>
-              <w:jc w:val="center"/>
-              <w:rPr>
-                <w:rFonts w:ascii="Times New Roman" w:hAnsi="Times New Roman" w:cs="Times New Roman"/>
-                <w:sz w:val="24"/>
-                <w:szCs w:val="24"/>
-              </w:rPr>
-            </w:pPr>
-            <w:r>
-              <w:rPr>
-                <w:rFonts w:ascii="Times New Roman" w:hAnsi="Times New Roman" w:cs="Times New Roman"/>
-                <w:sz w:val="24"/>
-                <w:szCs w:val="24"/>
-              </w:rPr>
-              <w:t>Varchar2(30)</w:t>
-            </w:r>
-          </w:p>
-        </w:tc>
-        <w:tc>
-          <w:tcPr>
-            <w:tcW w:w="2503" w:type="dxa"/>
-            <w:vAlign w:val="center"/>
-          </w:tcPr>
-          <w:p>
-            <w:pPr>
-              <w:jc w:val="center"/>
-              <w:rPr>
-                <w:rFonts w:ascii="Times New Roman" w:hAnsi="Times New Roman" w:cs="Times New Roman"/>
-                <w:sz w:val="24"/>
-                <w:szCs w:val="24"/>
-              </w:rPr>
-            </w:pPr>
-            <w:r>
-              <w:rPr>
-                <w:rFonts w:ascii="Times New Roman" w:hAnsi="Times New Roman" w:cs="Times New Roman"/>
-                <w:sz w:val="24"/>
-                <w:szCs w:val="24"/>
-              </w:rPr>
-              <w:t>Not Null</w:t>
-            </w:r>
-          </w:p>
-        </w:tc>
-        <w:tc>
-          <w:tcPr>
-            <w:tcW w:w="3219" w:type="dxa"/>
-            <w:vAlign w:val="center"/>
-          </w:tcPr>
-          <w:p>
-            <w:pPr>
-              <w:jc w:val="center"/>
-              <w:rPr>
-                <w:rFonts w:ascii="Times New Roman" w:hAnsi="Times New Roman" w:cs="Times New Roman"/>
-                <w:sz w:val="24"/>
-                <w:szCs w:val="24"/>
-              </w:rPr>
-            </w:pPr>
-            <w:r>
-              <w:rPr>
-                <w:rFonts w:ascii="Times New Roman" w:hAnsi="Times New Roman" w:cs="Times New Roman"/>
-                <w:sz w:val="24"/>
-                <w:szCs w:val="24"/>
-              </w:rPr>
-              <w:t>Name of User</w:t>
-            </w:r>
-          </w:p>
-        </w:tc>
-      </w:tr>
-      <w:tr>
-        <w:trPr>
-          <w:trHeight w:val="432"/>
-        </w:trPr>
-        <w:tc>
-          <w:tcPr>
-            <w:tcW w:w="1747" w:type="dxa"/>
-            <w:vAlign w:val="center"/>
-          </w:tcPr>
-          <w:p>
-            <w:pPr>
-              <w:jc w:val="center"/>
-              <w:rPr>
-                <w:rFonts w:ascii="Times New Roman" w:hAnsi="Times New Roman" w:cs="Times New Roman"/>
-                <w:sz w:val="24"/>
-                <w:szCs w:val="24"/>
-              </w:rPr>
-            </w:pPr>
-            <w:proofErr w:type="spellStart"/>
-            <w:r>
-              <w:rPr>
-                <w:rFonts w:ascii="Times New Roman" w:hAnsi="Times New Roman" w:cs="Times New Roman"/>
-                <w:sz w:val="24"/>
-                <w:szCs w:val="24"/>
-              </w:rPr>
-              <w:t>Vh_no</w:t>
-            </w:r>
-            <w:proofErr w:type="spellEnd"/>
-          </w:p>
-        </w:tc>
-        <w:tc>
-          <w:tcPr>
-            <w:tcW w:w="2107" w:type="dxa"/>
-            <w:vAlign w:val="center"/>
-          </w:tcPr>
-          <w:p>
-            <w:pPr>
-              <w:jc w:val="center"/>
-              <w:rPr>
-                <w:rFonts w:ascii="Times New Roman" w:hAnsi="Times New Roman" w:cs="Times New Roman"/>
-                <w:sz w:val="24"/>
-                <w:szCs w:val="24"/>
-              </w:rPr>
-            </w:pPr>
-            <w:r>
-              <w:rPr>
-                <w:rFonts w:ascii="Times New Roman" w:hAnsi="Times New Roman" w:cs="Times New Roman"/>
-                <w:sz w:val="24"/>
-                <w:szCs w:val="24"/>
-              </w:rPr>
-              <w:t>Varchar2(10)</w:t>
-            </w:r>
-          </w:p>
-        </w:tc>
-        <w:tc>
-          <w:tcPr>
-            <w:tcW w:w="2503" w:type="dxa"/>
-            <w:vAlign w:val="center"/>
-          </w:tcPr>
-          <w:p>
-            <w:pPr>
-              <w:jc w:val="center"/>
-              <w:rPr>
-                <w:rFonts w:ascii="Times New Roman" w:hAnsi="Times New Roman" w:cs="Times New Roman"/>
-                <w:sz w:val="24"/>
-                <w:szCs w:val="24"/>
-              </w:rPr>
-            </w:pPr>
-            <w:r>
-              <w:rPr>
-                <w:rFonts w:ascii="Times New Roman" w:hAnsi="Times New Roman" w:cs="Times New Roman"/>
-                <w:sz w:val="24"/>
-                <w:szCs w:val="24"/>
-              </w:rPr>
-              <w:t>Not Null</w:t>
-            </w:r>
-          </w:p>
-        </w:tc>
-        <w:tc>
-          <w:tcPr>
-            <w:tcW w:w="3219" w:type="dxa"/>
-            <w:vAlign w:val="center"/>
-          </w:tcPr>
-          <w:p>
-            <w:pPr>
-              <w:jc w:val="center"/>
-              <w:rPr>
-                <w:rFonts w:ascii="Times New Roman" w:hAnsi="Times New Roman" w:cs="Times New Roman"/>
-                <w:sz w:val="24"/>
-                <w:szCs w:val="24"/>
-              </w:rPr>
-            </w:pPr>
-            <w:r>
-              <w:rPr>
-                <w:rFonts w:ascii="Times New Roman" w:hAnsi="Times New Roman" w:cs="Times New Roman"/>
-                <w:sz w:val="24"/>
-                <w:szCs w:val="24"/>
-              </w:rPr>
-              <w:t>Vehicle No. of User</w:t>
-            </w:r>
-          </w:p>
-        </w:tc>
-      </w:tr>
-    </w:tbl>
     <w:p>
       <w:pPr>
         <w:rPr>
@@ -488,7 +29,16 @@
           <w:szCs w:val="36"/>
         </w:rPr>
         <w:br/>
-        <w:t>Contact:</w:t>
+        <w:t>Userinfo</w:t>
+      </w:r>
+      <w:r>
+        <w:rPr>
+          <w:rFonts w:ascii="Times New Roman" w:hAnsi="Times New Roman" w:cs="Times New Roman"/>
+          <w:b/>
+          <w:sz w:val="36"/>
+          <w:szCs w:val="36"/>
+        </w:rPr>
+        <w:t>:</w:t>
       </w:r>
     </w:p>
     <w:tbl>
@@ -554,7 +104,6 @@
                 <w:szCs w:val="28"/>
               </w:rPr>
             </w:pPr>
-            <w:proofErr w:type="spellStart"/>
             <w:r>
               <w:rPr>
                 <w:rFonts w:ascii="Times New Roman" w:hAnsi="Times New Roman" w:cs="Times New Roman"/>
@@ -562,17 +111,7 @@
                 <w:sz w:val="28"/>
                 <w:szCs w:val="28"/>
               </w:rPr>
-              <w:t>Datatype</w:t>
-            </w:r>
-            <w:proofErr w:type="spellEnd"/>
-            <w:r>
-              <w:rPr>
-                <w:rFonts w:ascii="Times New Roman" w:hAnsi="Times New Roman" w:cs="Times New Roman"/>
-                <w:b/>
-                <w:sz w:val="28"/>
-                <w:szCs w:val="28"/>
-              </w:rPr>
-              <w:t>(Size)</w:t>
+              <w:t>Datatype(Size)</w:t>
             </w:r>
           </w:p>
         </w:tc>
@@ -671,7 +210,6 @@
                 <w:szCs w:val="24"/>
               </w:rPr>
             </w:pPr>
-            <w:proofErr w:type="spellStart"/>
             <w:r>
               <w:rPr>
                 <w:rFonts w:ascii="Times New Roman" w:hAnsi="Times New Roman" w:cs="Times New Roman"/>
@@ -680,7 +218,6 @@
               </w:rPr>
               <w:t>Int</w:t>
             </w:r>
-            <w:proofErr w:type="spellEnd"/>
             <w:r>
               <w:rPr>
                 <w:rFonts w:ascii="Times New Roman" w:hAnsi="Times New Roman" w:cs="Times New Roman"/>
@@ -955,8 +492,29 @@
                 <w:sz w:val="24"/>
                 <w:szCs w:val="24"/>
               </w:rPr>
-              <w:t>Type of the Contact Information Provided (</w:t>
-            </w:r>
+              <w:t>Type of the Contact Information Provided (MobileNo./Email)</w:t>
+            </w:r>
+          </w:p>
+        </w:tc>
+      </w:tr>
+      <w:tr>
+        <w:trPr>
+          <w:trHeight w:val="432"/>
+        </w:trPr>
+        <w:tc>
+          <w:tcPr>
+            <w:tcW w:w="1716" w:type="dxa"/>
+            <w:vAlign w:val="center"/>
+          </w:tcPr>
+          <w:p>
+            <w:pPr>
+              <w:jc w:val="center"/>
+              <w:rPr>
+                <w:rFonts w:ascii="Times New Roman" w:hAnsi="Times New Roman" w:cs="Times New Roman"/>
+                <w:sz w:val="24"/>
+                <w:szCs w:val="24"/>
+              </w:rPr>
+            </w:pPr>
             <w:proofErr w:type="spellStart"/>
             <w:r>
               <w:rPr>
@@ -964,7 +522,7 @@
                 <w:sz w:val="24"/>
                 <w:szCs w:val="24"/>
               </w:rPr>
-              <w:t>MobileNo</w:t>
+              <w:t>Pwd</w:t>
             </w:r>
             <w:proofErr w:type="spellEnd"/>
             <w:r>
@@ -973,7 +531,79 @@
                 <w:sz w:val="24"/>
                 <w:szCs w:val="24"/>
               </w:rPr>
-              <w:t>./Email)</w:t>
+              <w:t xml:space="preserve"> </w:t>
+            </w:r>
+          </w:p>
+        </w:tc>
+        <w:tc>
+          <w:tcPr>
+            <w:tcW w:w="2099" w:type="dxa"/>
+            <w:vAlign w:val="center"/>
+          </w:tcPr>
+          <w:p>
+            <w:pPr>
+              <w:jc w:val="center"/>
+              <w:rPr>
+                <w:rFonts w:ascii="Times New Roman" w:hAnsi="Times New Roman" w:cs="Times New Roman"/>
+                <w:sz w:val="24"/>
+                <w:szCs w:val="24"/>
+              </w:rPr>
+            </w:pPr>
+            <w:r>
+              <w:rPr>
+                <w:rFonts w:ascii="Times New Roman" w:hAnsi="Times New Roman" w:cs="Times New Roman"/>
+                <w:sz w:val="24"/>
+                <w:szCs w:val="24"/>
+              </w:rPr>
+              <w:t>Int(6)</w:t>
+            </w:r>
+          </w:p>
+        </w:tc>
+        <w:tc>
+          <w:tcPr>
+            <w:tcW w:w="2378" w:type="dxa"/>
+            <w:vAlign w:val="center"/>
+          </w:tcPr>
+          <w:p>
+            <w:pPr>
+              <w:jc w:val="center"/>
+              <w:rPr>
+                <w:rFonts w:ascii="Times New Roman" w:hAnsi="Times New Roman" w:cs="Times New Roman"/>
+                <w:sz w:val="24"/>
+                <w:szCs w:val="24"/>
+              </w:rPr>
+            </w:pPr>
+            <w:r>
+              <w:rPr>
+                <w:rFonts w:ascii="Times New Roman" w:hAnsi="Times New Roman" w:cs="Times New Roman"/>
+                <w:sz w:val="24"/>
+                <w:szCs w:val="24"/>
+              </w:rPr>
+              <w:t xml:space="preserve">Not Null </w:t>
+            </w:r>
+          </w:p>
+        </w:tc>
+        <w:tc>
+          <w:tcPr>
+            <w:tcW w:w="3383" w:type="dxa"/>
+            <w:vAlign w:val="center"/>
+          </w:tcPr>
+          <w:p>
+            <w:pPr>
+              <w:jc w:val="center"/>
+              <w:rPr>
+                <w:rFonts w:ascii="Times New Roman" w:hAnsi="Times New Roman" w:cs="Times New Roman"/>
+                <w:sz w:val="24"/>
+                <w:szCs w:val="24"/>
+              </w:rPr>
+            </w:pPr>
+            <w:r>
+              <w:rPr>
+                <w:rFonts w:ascii="Times New Roman" w:hAnsi="Times New Roman" w:cs="Times New Roman"/>
+                <w:sz w:val="24"/>
+                <w:szCs w:val="24"/>
+              </w:rPr>
+              <w:t xml:space="preserve">Temporary Password </w:t>
             </w:r>
           </w:p>
         </w:tc>
@@ -1069,7 +699,6 @@
                 <w:szCs w:val="28"/>
               </w:rPr>
             </w:pPr>
-            <w:proofErr w:type="spellStart"/>
             <w:r>
               <w:rPr>
                 <w:rFonts w:ascii="Times New Roman" w:hAnsi="Times New Roman" w:cs="Times New Roman"/>
@@ -1077,17 +706,7 @@
                 <w:sz w:val="28"/>
                 <w:szCs w:val="28"/>
               </w:rPr>
-              <w:t>Datatype</w:t>
-            </w:r>
-            <w:proofErr w:type="spellEnd"/>
-            <w:r>
-              <w:rPr>
-                <w:rFonts w:ascii="Times New Roman" w:hAnsi="Times New Roman" w:cs="Times New Roman"/>
-                <w:b/>
-                <w:sz w:val="28"/>
-                <w:szCs w:val="28"/>
-              </w:rPr>
-              <w:t>(Size)</w:t>
+              <w:t>Datatype(Size)</w:t>
             </w:r>
           </w:p>
         </w:tc>
@@ -1186,7 +805,6 @@
                 <w:szCs w:val="24"/>
               </w:rPr>
             </w:pPr>
-            <w:proofErr w:type="spellStart"/>
             <w:r>
               <w:rPr>
                 <w:rFonts w:ascii="Times New Roman" w:hAnsi="Times New Roman" w:cs="Times New Roman"/>
@@ -1195,7 +813,6 @@
               </w:rPr>
               <w:t>Int</w:t>
             </w:r>
-            <w:proofErr w:type="spellEnd"/>
             <w:r>
               <w:rPr>
                 <w:rFonts w:ascii="Times New Roman" w:hAnsi="Times New Roman" w:cs="Times New Roman"/>
@@ -1398,7 +1015,6 @@
                 <w:szCs w:val="24"/>
               </w:rPr>
             </w:pPr>
-            <w:proofErr w:type="spellStart"/>
             <w:r>
               <w:rPr>
                 <w:rFonts w:ascii="Times New Roman" w:hAnsi="Times New Roman" w:cs="Times New Roman"/>
@@ -1407,7 +1023,6 @@
               </w:rPr>
               <w:t>Int</w:t>
             </w:r>
-            <w:proofErr w:type="spellEnd"/>
             <w:r>
               <w:rPr>
                 <w:rFonts w:ascii="Times New Roman" w:hAnsi="Times New Roman" w:cs="Times New Roman"/>
@@ -1735,6 +1350,7 @@
           <w:szCs w:val="36"/>
         </w:rPr>
       </w:pPr>
+      <w:proofErr w:type="spellStart"/>
       <w:r>
         <w:rPr>
           <w:rFonts w:ascii="Times New Roman" w:hAnsi="Times New Roman" w:cs="Times New Roman"/>
@@ -1743,7 +1359,17 @@
           <w:szCs w:val="36"/>
         </w:rPr>
         <w:lastRenderedPageBreak/>
-        <w:t>Verification:</w:t>
+        <w:t>Timestatus</w:t>
+      </w:r>
+      <w:proofErr w:type="spellEnd"/>
+      <w:r>
+        <w:rPr>
+          <w:rFonts w:ascii="Times New Roman" w:hAnsi="Times New Roman" w:cs="Times New Roman"/>
+          <w:b/>
+          <w:sz w:val="36"/>
+          <w:szCs w:val="36"/>
+        </w:rPr>
+        <w:t>:</w:t>
       </w:r>
     </w:p>
     <w:tbl>
@@ -1809,7 +1435,6 @@
                 <w:szCs w:val="28"/>
               </w:rPr>
             </w:pPr>
-            <w:proofErr w:type="spellStart"/>
             <w:r>
               <w:rPr>
                 <w:rFonts w:ascii="Times New Roman" w:hAnsi="Times New Roman" w:cs="Times New Roman"/>
@@ -1817,17 +1442,7 @@
                 <w:sz w:val="28"/>
                 <w:szCs w:val="28"/>
               </w:rPr>
-              <w:t>Datatype</w:t>
-            </w:r>
-            <w:proofErr w:type="spellEnd"/>
-            <w:r>
-              <w:rPr>
-                <w:rFonts w:ascii="Times New Roman" w:hAnsi="Times New Roman" w:cs="Times New Roman"/>
-                <w:b/>
-                <w:sz w:val="28"/>
-                <w:szCs w:val="28"/>
-              </w:rPr>
-              <w:t>(Size)</w:t>
+              <w:t>Datatype(Size)</w:t>
             </w:r>
           </w:p>
         </w:tc>
@@ -1908,7 +1523,7 @@
                 <w:sz w:val="24"/>
                 <w:szCs w:val="24"/>
               </w:rPr>
-              <w:t>UID</w:t>
+              <w:t>ID</w:t>
             </w:r>
           </w:p>
         </w:tc>
@@ -1926,7 +1541,6 @@
                 <w:szCs w:val="24"/>
               </w:rPr>
             </w:pPr>
-            <w:proofErr w:type="spellStart"/>
             <w:r>
               <w:rPr>
                 <w:rFonts w:ascii="Times New Roman" w:hAnsi="Times New Roman" w:cs="Times New Roman"/>
@@ -1935,7 +1549,6 @@
               </w:rPr>
               <w:t>Int</w:t>
             </w:r>
-            <w:proofErr w:type="spellEnd"/>
             <w:r>
               <w:rPr>
                 <w:rFonts w:ascii="Times New Roman" w:hAnsi="Times New Roman" w:cs="Times New Roman"/>
@@ -1984,7 +1597,15 @@
                 <w:sz w:val="24"/>
                 <w:szCs w:val="24"/>
               </w:rPr>
-              <w:t>(User: UID)</w:t>
+              <w:t xml:space="preserve">(User: </w:t>
+            </w:r>
+            <w:r>
+              <w:rPr>
+                <w:rFonts w:ascii="Times New Roman" w:hAnsi="Times New Roman" w:cs="Times New Roman"/>
+                <w:sz w:val="24"/>
+                <w:szCs w:val="24"/>
+              </w:rPr>
+              <w:t>ID)</w:t>
             </w:r>
           </w:p>
         </w:tc>
@@ -2037,7 +1658,7 @@
                 <w:sz w:val="24"/>
                 <w:szCs w:val="24"/>
               </w:rPr>
-              <w:t>OTP</w:t>
+              <w:t xml:space="preserve">Intime </w:t>
             </w:r>
           </w:p>
         </w:tc>
@@ -2055,23 +1676,13 @@
                 <w:szCs w:val="24"/>
               </w:rPr>
             </w:pPr>
-            <w:proofErr w:type="spellStart"/>
-            <w:r>
-              <w:rPr>
-                <w:rFonts w:ascii="Times New Roman" w:hAnsi="Times New Roman" w:cs="Times New Roman"/>
-                <w:sz w:val="24"/>
-                <w:szCs w:val="24"/>
-              </w:rPr>
-              <w:t>Int</w:t>
-            </w:r>
-            <w:proofErr w:type="spellEnd"/>
-            <w:r>
-              <w:rPr>
-                <w:rFonts w:ascii="Times New Roman" w:hAnsi="Times New Roman" w:cs="Times New Roman"/>
-                <w:sz w:val="24"/>
-                <w:szCs w:val="24"/>
-              </w:rPr>
-              <w:t>(10)</w:t>
+            <w:r>
+              <w:rPr>
+                <w:rFonts w:ascii="Times New Roman" w:hAnsi="Times New Roman" w:cs="Times New Roman"/>
+                <w:sz w:val="24"/>
+                <w:szCs w:val="24"/>
+              </w:rPr>
+              <w:t xml:space="preserve">Datetime </w:t>
             </w:r>
           </w:p>
         </w:tc>
@@ -2119,12 +1730,130 @@
                 <w:sz w:val="24"/>
                 <w:szCs w:val="24"/>
               </w:rPr>
-              <w:t>The Unique Code Sent to User</w:t>
+              <w:t>Entry time</w:t>
+            </w:r>
+          </w:p>
+          <w:p>
+            <w:pPr>
+              <w:jc w:val="center"/>
+              <w:rPr>
+                <w:rFonts w:ascii="Times New Roman" w:hAnsi="Times New Roman" w:cs="Times New Roman"/>
+                <w:sz w:val="24"/>
+                <w:szCs w:val="24"/>
+              </w:rPr>
+            </w:pPr>
+          </w:p>
+        </w:tc>
+      </w:tr>
+      <w:tr>
+        <w:trPr>
+          <w:trHeight w:val="432"/>
+        </w:trPr>
+        <w:tc>
+          <w:tcPr>
+            <w:tcW w:w="1747" w:type="dxa"/>
+            <w:vAlign w:val="center"/>
+          </w:tcPr>
+          <w:p>
+            <w:pPr>
+              <w:jc w:val="center"/>
+              <w:rPr>
+                <w:rFonts w:ascii="Times New Roman" w:hAnsi="Times New Roman" w:cs="Times New Roman"/>
+                <w:sz w:val="24"/>
+                <w:szCs w:val="24"/>
+              </w:rPr>
+            </w:pPr>
+            <w:r>
+              <w:rPr>
+                <w:rFonts w:ascii="Times New Roman" w:hAnsi="Times New Roman" w:cs="Times New Roman"/>
+                <w:sz w:val="24"/>
+                <w:szCs w:val="24"/>
+              </w:rPr>
+              <w:t xml:space="preserve">Outtime </w:t>
+            </w:r>
+          </w:p>
+        </w:tc>
+        <w:tc>
+          <w:tcPr>
+            <w:tcW w:w="2107" w:type="dxa"/>
+            <w:vAlign w:val="center"/>
+          </w:tcPr>
+          <w:p>
+            <w:pPr>
+              <w:jc w:val="center"/>
+              <w:rPr>
+                <w:rFonts w:ascii="Times New Roman" w:hAnsi="Times New Roman" w:cs="Times New Roman"/>
+                <w:sz w:val="24"/>
+                <w:szCs w:val="24"/>
+              </w:rPr>
+            </w:pPr>
+            <w:r>
+              <w:rPr>
+                <w:rFonts w:ascii="Times New Roman" w:hAnsi="Times New Roman" w:cs="Times New Roman"/>
+                <w:sz w:val="24"/>
+                <w:szCs w:val="24"/>
+              </w:rPr>
+              <w:t xml:space="preserve">Datetime </w:t>
+            </w:r>
+          </w:p>
+        </w:tc>
+        <w:tc>
+          <w:tcPr>
+            <w:tcW w:w="2503" w:type="dxa"/>
+            <w:vAlign w:val="center"/>
+          </w:tcPr>
+          <w:p>
+            <w:pPr>
+              <w:jc w:val="center"/>
+              <w:rPr>
+                <w:rFonts w:ascii="Times New Roman" w:hAnsi="Times New Roman" w:cs="Times New Roman"/>
+                <w:sz w:val="24"/>
+                <w:szCs w:val="24"/>
+              </w:rPr>
+            </w:pPr>
+            <w:r>
+              <w:rPr>
+                <w:rFonts w:ascii="Times New Roman" w:hAnsi="Times New Roman" w:cs="Times New Roman"/>
+                <w:sz w:val="24"/>
+                <w:szCs w:val="24"/>
+              </w:rPr>
+              <w:t>Not Null</w:t>
+            </w:r>
+          </w:p>
+        </w:tc>
+        <w:tc>
+          <w:tcPr>
+            <w:tcW w:w="3219" w:type="dxa"/>
+            <w:vAlign w:val="center"/>
+          </w:tcPr>
+          <w:p>
+            <w:pPr>
+              <w:jc w:val="center"/>
+              <w:rPr>
+                <w:rFonts w:ascii="Times New Roman" w:hAnsi="Times New Roman" w:cs="Times New Roman"/>
+                <w:sz w:val="24"/>
+                <w:szCs w:val="24"/>
+              </w:rPr>
+            </w:pPr>
+            <w:r>
+              <w:rPr>
+                <w:rFonts w:ascii="Times New Roman" w:hAnsi="Times New Roman" w:cs="Times New Roman"/>
+                <w:sz w:val="24"/>
+                <w:szCs w:val="24"/>
+              </w:rPr>
+              <w:t>Exit time</w:t>
             </w:r>
           </w:p>
         </w:tc>
       </w:tr>
     </w:tbl>
+    <w:p>
+      <w:pPr>
+        <w:rPr>
+          <w:rFonts w:ascii="Times New Roman" w:hAnsi="Times New Roman" w:cs="Times New Roman"/>
+        </w:rPr>
+      </w:pPr>
+    </w:p>
     <w:p>
       <w:pPr>
         <w:rPr>

</xml_diff>